<commit_message>
Working long format in journal
</commit_message>
<xml_diff>
--- a/template.docx
+++ b/template.docx
@@ -512,6 +512,642 @@
         <w:t xml:space="preserve">Tables</w:t>
       </w:r>
     </w:p>
+    <w:tbl>
+      <w:tblPr>
+        <w:tblStyle w:val="Table"/>
+        <w:tblW w:type="pct" w:w="4000"/>
+        <w:tblLook w:firstRow="1" w:lastRow="0" w:firstColumn="0" w:lastColumn="0" w:noHBand="0" w:noVBand="0" w:val="0020"/>
+      </w:tblPr>
+      <w:tblGrid>
+        <w:gridCol w:w="1584"/>
+        <w:gridCol w:w="1584"/>
+        <w:gridCol w:w="1584"/>
+        <w:gridCol w:w="1584"/>
+      </w:tblGrid>
+      <w:tr>
+        <w:trPr>
+          <w:tblHeader w:val="true"/>
+        </w:trPr>
+        <w:tc>
+          <w:tcPr/>
+          <w:p>
+            <w:pPr>
+              <w:pStyle w:val="882"/>
+              <w:jc w:val="left"/>
+            </w:pPr>
+            <w:r>
+              <w:t xml:space="preserve">Default</w:t>
+            </w:r>
+          </w:p>
+        </w:tc>
+        <w:tc>
+          <w:tcPr/>
+          <w:p>
+            <w:pPr>
+              <w:pStyle w:val="882"/>
+              <w:jc w:val="left"/>
+            </w:pPr>
+            <w:r>
+              <w:t xml:space="preserve">Left</w:t>
+            </w:r>
+          </w:p>
+        </w:tc>
+        <w:tc>
+          <w:tcPr/>
+          <w:p>
+            <w:pPr>
+              <w:pStyle w:val="882"/>
+              <w:jc w:val="right"/>
+            </w:pPr>
+            <w:r>
+              <w:t xml:space="preserve">Right</w:t>
+            </w:r>
+          </w:p>
+        </w:tc>
+        <w:tc>
+          <w:tcPr/>
+          <w:p>
+            <w:pPr>
+              <w:pStyle w:val="882"/>
+              <w:jc w:val="center"/>
+            </w:pPr>
+            <w:r>
+              <w:t xml:space="preserve">Center</w:t>
+            </w:r>
+          </w:p>
+        </w:tc>
+      </w:tr>
+      <w:tr>
+        <w:tc>
+          <w:tcPr/>
+          <w:p>
+            <w:pPr>
+              <w:pStyle w:val="882"/>
+              <w:jc w:val="left"/>
+            </w:pPr>
+            <w:r>
+              <w:t xml:space="preserve">12</w:t>
+            </w:r>
+          </w:p>
+        </w:tc>
+        <w:tc>
+          <w:tcPr/>
+          <w:p>
+            <w:pPr>
+              <w:pStyle w:val="882"/>
+              <w:jc w:val="left"/>
+            </w:pPr>
+            <w:r>
+              <w:t xml:space="preserve">12</w:t>
+            </w:r>
+          </w:p>
+        </w:tc>
+        <w:tc>
+          <w:tcPr/>
+          <w:p>
+            <w:pPr>
+              <w:pStyle w:val="882"/>
+              <w:jc w:val="right"/>
+            </w:pPr>
+            <w:r>
+              <w:t xml:space="preserve">12</w:t>
+            </w:r>
+          </w:p>
+        </w:tc>
+        <w:tc>
+          <w:tcPr/>
+          <w:p>
+            <w:pPr>
+              <w:pStyle w:val="882"/>
+              <w:jc w:val="center"/>
+            </w:pPr>
+            <w:r>
+              <w:t xml:space="preserve">12</w:t>
+            </w:r>
+          </w:p>
+        </w:tc>
+      </w:tr>
+      <w:tr>
+        <w:tc>
+          <w:tcPr/>
+          <w:p>
+            <w:pPr>
+              <w:pStyle w:val="882"/>
+              <w:jc w:val="left"/>
+            </w:pPr>
+            <w:r>
+              <w:t xml:space="preserve">123</w:t>
+            </w:r>
+          </w:p>
+        </w:tc>
+        <w:tc>
+          <w:tcPr/>
+          <w:p>
+            <w:pPr>
+              <w:pStyle w:val="882"/>
+              <w:jc w:val="left"/>
+            </w:pPr>
+            <w:r>
+              <w:t xml:space="preserve">123</w:t>
+            </w:r>
+          </w:p>
+        </w:tc>
+        <w:tc>
+          <w:tcPr/>
+          <w:p>
+            <w:pPr>
+              <w:pStyle w:val="882"/>
+              <w:jc w:val="right"/>
+            </w:pPr>
+            <w:r>
+              <w:t xml:space="preserve">123</w:t>
+            </w:r>
+          </w:p>
+        </w:tc>
+        <w:tc>
+          <w:tcPr/>
+          <w:p>
+            <w:pPr>
+              <w:pStyle w:val="882"/>
+              <w:jc w:val="center"/>
+            </w:pPr>
+            <w:r>
+              <w:t xml:space="preserve">123</w:t>
+            </w:r>
+          </w:p>
+        </w:tc>
+      </w:tr>
+      <w:tr>
+        <w:tc>
+          <w:tcPr/>
+          <w:p>
+            <w:pPr>
+              <w:pStyle w:val="882"/>
+              <w:jc w:val="left"/>
+            </w:pPr>
+            <w:r>
+              <w:t xml:space="preserve">1</w:t>
+            </w:r>
+          </w:p>
+        </w:tc>
+        <w:tc>
+          <w:tcPr/>
+          <w:p>
+            <w:pPr>
+              <w:pStyle w:val="882"/>
+              <w:jc w:val="left"/>
+            </w:pPr>
+            <w:r>
+              <w:t xml:space="preserve">1</w:t>
+            </w:r>
+          </w:p>
+        </w:tc>
+        <w:tc>
+          <w:tcPr/>
+          <w:p>
+            <w:pPr>
+              <w:pStyle w:val="882"/>
+              <w:jc w:val="right"/>
+            </w:pPr>
+            <w:r>
+              <w:t xml:space="preserve">1</w:t>
+            </w:r>
+          </w:p>
+        </w:tc>
+        <w:tc>
+          <w:tcPr/>
+          <w:p>
+            <w:pPr>
+              <w:pStyle w:val="882"/>
+              <w:jc w:val="center"/>
+            </w:pPr>
+            <w:r>
+              <w:t xml:space="preserve">1</w:t>
+            </w:r>
+          </w:p>
+        </w:tc>
+      </w:tr>
+    </w:tbl>
+    <w:p>
+      <w:pPr>
+        <w:pStyle w:val="880"/>
+      </w:pPr>
+      <w:r>
+        <w:t xml:space="preserve"> </w:t>
+      </w:r>
+    </w:p>
+    <w:tbl>
+      <w:tblPr>
+        <w:tblStyle w:val="Table"/>
+        <w:tblW w:type="pct" w:w="5200"/>
+        <w:tblLook w:firstRow="1" w:lastRow="0" w:firstColumn="0" w:lastColumn="0" w:noHBand="0" w:noVBand="0" w:val="0020"/>
+      </w:tblPr>
+      <w:tblGrid>
+        <w:gridCol w:w="1029"/>
+        <w:gridCol w:w="1029"/>
+        <w:gridCol w:w="1029"/>
+        <w:gridCol w:w="1029"/>
+        <w:gridCol w:w="1029"/>
+        <w:gridCol w:w="1029"/>
+        <w:gridCol w:w="1029"/>
+        <w:gridCol w:w="1029"/>
+      </w:tblGrid>
+      <w:tr>
+        <w:trPr>
+          <w:tblHeader w:val="true"/>
+        </w:trPr>
+        <w:tc>
+          <w:tcPr/>
+          <w:p>
+            <w:pPr>
+              <w:pStyle w:val="882"/>
+              <w:jc w:val="left"/>
+            </w:pPr>
+            <w:r>
+              <w:t xml:space="preserve">Default</w:t>
+            </w:r>
+          </w:p>
+        </w:tc>
+        <w:tc>
+          <w:tcPr/>
+          <w:p>
+            <w:pPr>
+              <w:pStyle w:val="882"/>
+              <w:jc w:val="left"/>
+            </w:pPr>
+            <w:r>
+              <w:t xml:space="preserve">Left</w:t>
+            </w:r>
+          </w:p>
+        </w:tc>
+        <w:tc>
+          <w:tcPr/>
+          <w:p>
+            <w:pPr>
+              <w:pStyle w:val="882"/>
+              <w:jc w:val="right"/>
+            </w:pPr>
+            <w:r>
+              <w:t xml:space="preserve">Right</w:t>
+            </w:r>
+          </w:p>
+        </w:tc>
+        <w:tc>
+          <w:tcPr/>
+          <w:p>
+            <w:pPr>
+              <w:pStyle w:val="882"/>
+              <w:jc w:val="center"/>
+            </w:pPr>
+            <w:r>
+              <w:t xml:space="preserve">Center</w:t>
+            </w:r>
+          </w:p>
+        </w:tc>
+        <w:tc>
+          <w:tcPr/>
+          <w:p>
+            <w:pPr>
+              <w:pStyle w:val="882"/>
+              <w:jc w:val="left"/>
+            </w:pPr>
+            <w:r>
+              <w:t xml:space="preserve">Default</w:t>
+            </w:r>
+          </w:p>
+        </w:tc>
+        <w:tc>
+          <w:tcPr/>
+          <w:p>
+            <w:pPr>
+              <w:pStyle w:val="882"/>
+              <w:jc w:val="left"/>
+            </w:pPr>
+            <w:r>
+              <w:t xml:space="preserve">Left</w:t>
+            </w:r>
+          </w:p>
+        </w:tc>
+        <w:tc>
+          <w:tcPr/>
+          <w:p>
+            <w:pPr>
+              <w:pStyle w:val="882"/>
+              <w:jc w:val="right"/>
+            </w:pPr>
+            <w:r>
+              <w:t xml:space="preserve">Right</w:t>
+            </w:r>
+          </w:p>
+        </w:tc>
+        <w:tc>
+          <w:tcPr/>
+          <w:p>
+            <w:pPr>
+              <w:pStyle w:val="882"/>
+              <w:jc w:val="center"/>
+            </w:pPr>
+            <w:r>
+              <w:t xml:space="preserve">Center</w:t>
+            </w:r>
+          </w:p>
+        </w:tc>
+      </w:tr>
+      <w:tr>
+        <w:tc>
+          <w:tcPr/>
+          <w:p>
+            <w:pPr>
+              <w:pStyle w:val="882"/>
+              <w:jc w:val="left"/>
+            </w:pPr>
+            <w:r>
+              <w:t xml:space="preserve">12</w:t>
+            </w:r>
+          </w:p>
+        </w:tc>
+        <w:tc>
+          <w:tcPr/>
+          <w:p>
+            <w:pPr>
+              <w:pStyle w:val="882"/>
+              <w:jc w:val="left"/>
+            </w:pPr>
+            <w:r>
+              <w:t xml:space="preserve">12</w:t>
+            </w:r>
+          </w:p>
+        </w:tc>
+        <w:tc>
+          <w:tcPr/>
+          <w:p>
+            <w:pPr>
+              <w:pStyle w:val="882"/>
+              <w:jc w:val="right"/>
+            </w:pPr>
+            <w:r>
+              <w:t xml:space="preserve">12</w:t>
+            </w:r>
+          </w:p>
+        </w:tc>
+        <w:tc>
+          <w:tcPr/>
+          <w:p>
+            <w:pPr>
+              <w:pStyle w:val="882"/>
+              <w:jc w:val="center"/>
+            </w:pPr>
+            <w:r>
+              <w:t xml:space="preserve">12</w:t>
+            </w:r>
+          </w:p>
+        </w:tc>
+        <w:tc>
+          <w:tcPr/>
+          <w:p>
+            <w:pPr>
+              <w:pStyle w:val="882"/>
+              <w:jc w:val="left"/>
+            </w:pPr>
+            <w:r>
+              <w:t xml:space="preserve">12</w:t>
+            </w:r>
+          </w:p>
+        </w:tc>
+        <w:tc>
+          <w:tcPr/>
+          <w:p>
+            <w:pPr>
+              <w:pStyle w:val="882"/>
+              <w:jc w:val="left"/>
+            </w:pPr>
+            <w:r>
+              <w:t xml:space="preserve">12</w:t>
+            </w:r>
+          </w:p>
+        </w:tc>
+        <w:tc>
+          <w:tcPr/>
+          <w:p>
+            <w:pPr>
+              <w:pStyle w:val="882"/>
+              <w:jc w:val="right"/>
+            </w:pPr>
+            <w:r>
+              <w:t xml:space="preserve">12</w:t>
+            </w:r>
+          </w:p>
+        </w:tc>
+        <w:tc>
+          <w:tcPr/>
+          <w:p>
+            <w:pPr>
+              <w:pStyle w:val="882"/>
+              <w:jc w:val="center"/>
+            </w:pPr>
+            <w:r>
+              <w:t xml:space="preserve">12</w:t>
+            </w:r>
+          </w:p>
+        </w:tc>
+      </w:tr>
+      <w:tr>
+        <w:tc>
+          <w:tcPr/>
+          <w:p>
+            <w:pPr>
+              <w:pStyle w:val="882"/>
+              <w:jc w:val="left"/>
+            </w:pPr>
+            <w:r>
+              <w:t xml:space="preserve">123</w:t>
+            </w:r>
+          </w:p>
+        </w:tc>
+        <w:tc>
+          <w:tcPr/>
+          <w:p>
+            <w:pPr>
+              <w:pStyle w:val="882"/>
+              <w:jc w:val="left"/>
+            </w:pPr>
+            <w:r>
+              <w:t xml:space="preserve">123</w:t>
+            </w:r>
+          </w:p>
+        </w:tc>
+        <w:tc>
+          <w:tcPr/>
+          <w:p>
+            <w:pPr>
+              <w:pStyle w:val="882"/>
+              <w:jc w:val="right"/>
+            </w:pPr>
+            <w:r>
+              <w:t xml:space="preserve">123</w:t>
+            </w:r>
+          </w:p>
+        </w:tc>
+        <w:tc>
+          <w:tcPr/>
+          <w:p>
+            <w:pPr>
+              <w:pStyle w:val="882"/>
+              <w:jc w:val="center"/>
+            </w:pPr>
+            <w:r>
+              <w:t xml:space="preserve">123</w:t>
+            </w:r>
+          </w:p>
+        </w:tc>
+        <w:tc>
+          <w:tcPr/>
+          <w:p>
+            <w:pPr>
+              <w:pStyle w:val="882"/>
+              <w:jc w:val="left"/>
+            </w:pPr>
+            <w:r>
+              <w:t xml:space="preserve">123</w:t>
+            </w:r>
+          </w:p>
+        </w:tc>
+        <w:tc>
+          <w:tcPr/>
+          <w:p>
+            <w:pPr>
+              <w:pStyle w:val="882"/>
+              <w:jc w:val="left"/>
+            </w:pPr>
+            <w:r>
+              <w:t xml:space="preserve">123</w:t>
+            </w:r>
+          </w:p>
+        </w:tc>
+        <w:tc>
+          <w:tcPr/>
+          <w:p>
+            <w:pPr>
+              <w:pStyle w:val="882"/>
+              <w:jc w:val="right"/>
+            </w:pPr>
+            <w:r>
+              <w:t xml:space="preserve">123</w:t>
+            </w:r>
+          </w:p>
+        </w:tc>
+        <w:tc>
+          <w:tcPr/>
+          <w:p>
+            <w:pPr>
+              <w:pStyle w:val="882"/>
+              <w:jc w:val="center"/>
+            </w:pPr>
+            <w:r>
+              <w:t xml:space="preserve">123</w:t>
+            </w:r>
+          </w:p>
+        </w:tc>
+      </w:tr>
+      <w:tr>
+        <w:tc>
+          <w:tcPr/>
+          <w:p>
+            <w:pPr>
+              <w:pStyle w:val="882"/>
+              <w:jc w:val="left"/>
+            </w:pPr>
+            <w:r>
+              <w:t xml:space="preserve">1</w:t>
+            </w:r>
+          </w:p>
+        </w:tc>
+        <w:tc>
+          <w:tcPr/>
+          <w:p>
+            <w:pPr>
+              <w:pStyle w:val="882"/>
+              <w:jc w:val="left"/>
+            </w:pPr>
+            <w:r>
+              <w:t xml:space="preserve">1</w:t>
+            </w:r>
+          </w:p>
+        </w:tc>
+        <w:tc>
+          <w:tcPr/>
+          <w:p>
+            <w:pPr>
+              <w:pStyle w:val="882"/>
+              <w:jc w:val="right"/>
+            </w:pPr>
+            <w:r>
+              <w:t xml:space="preserve">1</w:t>
+            </w:r>
+          </w:p>
+        </w:tc>
+        <w:tc>
+          <w:tcPr/>
+          <w:p>
+            <w:pPr>
+              <w:pStyle w:val="882"/>
+              <w:jc w:val="center"/>
+            </w:pPr>
+            <w:r>
+              <w:t xml:space="preserve">1</w:t>
+            </w:r>
+          </w:p>
+        </w:tc>
+        <w:tc>
+          <w:tcPr/>
+          <w:p>
+            <w:pPr>
+              <w:pStyle w:val="882"/>
+              <w:jc w:val="left"/>
+            </w:pPr>
+            <w:r>
+              <w:t xml:space="preserve">1</w:t>
+            </w:r>
+          </w:p>
+        </w:tc>
+        <w:tc>
+          <w:tcPr/>
+          <w:p>
+            <w:pPr>
+              <w:pStyle w:val="882"/>
+              <w:jc w:val="left"/>
+            </w:pPr>
+            <w:r>
+              <w:t xml:space="preserve">1</w:t>
+            </w:r>
+          </w:p>
+        </w:tc>
+        <w:tc>
+          <w:tcPr/>
+          <w:p>
+            <w:pPr>
+              <w:pStyle w:val="882"/>
+              <w:jc w:val="right"/>
+            </w:pPr>
+            <w:r>
+              <w:t xml:space="preserve">1</w:t>
+            </w:r>
+          </w:p>
+        </w:tc>
+        <w:tc>
+          <w:tcPr/>
+          <w:p>
+            <w:pPr>
+              <w:pStyle w:val="882"/>
+              <w:jc w:val="center"/>
+            </w:pPr>
+            <w:r>
+              <w:t xml:space="preserve">1</w:t>
+            </w:r>
+          </w:p>
+        </w:tc>
+      </w:tr>
+    </w:tbl>
     <w:bookmarkEnd w:id="23"/>
     <w:bookmarkStart w:id="31" w:name="figures"/>
     <w:p>
@@ -781,7 +1417,7 @@
         <w:rPr>
           <w:rStyle w:val="900"/>
         </w:rPr>
-        <w:t xml:space="preserve">                   mpg cyl disp  hp drat    wt  qsec vs am gear carb</w:t>
+        <w:t xml:space="preserve"># A tibble: 6 × 11</w:t>
       </w:r>
       <w:r>
         <w:br/>
@@ -790,7 +1426,7 @@
         <w:rPr>
           <w:rStyle w:val="900"/>
         </w:rPr>
-        <w:t xml:space="preserve">Mazda RX4         21.0   6  160 110 3.90 2.620 16.46  0  1    4    4</w:t>
+        <w:t xml:space="preserve">    mpg   cyl  disp    hp  drat    wt  qsec    vs    am  gear  carb</w:t>
       </w:r>
       <w:r>
         <w:br/>
@@ -799,7 +1435,7 @@
         <w:rPr>
           <w:rStyle w:val="900"/>
         </w:rPr>
-        <w:t xml:space="preserve">Mazda RX4 Wag     21.0   6  160 110 3.90 2.875 17.02  0  1    4    4</w:t>
+        <w:t xml:space="preserve">  &lt;dbl&gt; &lt;dbl&gt; &lt;dbl&gt; &lt;dbl&gt; &lt;dbl&gt; &lt;dbl&gt; &lt;dbl&gt; &lt;dbl&gt; &lt;dbl&gt; &lt;dbl&gt; &lt;dbl&gt;</w:t>
       </w:r>
       <w:r>
         <w:br/>
@@ -808,7 +1444,7 @@
         <w:rPr>
           <w:rStyle w:val="900"/>
         </w:rPr>
-        <w:t xml:space="preserve">Datsun 710        22.8   4  108  93 3.85 2.320 18.61  1  1    4    1</w:t>
+        <w:t xml:space="preserve">1  21       6   160   110  3.9   2.62  16.5     0     1     4     4</w:t>
       </w:r>
       <w:r>
         <w:br/>
@@ -817,7 +1453,7 @@
         <w:rPr>
           <w:rStyle w:val="900"/>
         </w:rPr>
-        <w:t xml:space="preserve">Hornet 4 Drive    21.4   6  258 110 3.08 3.215 19.44  1  0    3    1</w:t>
+        <w:t xml:space="preserve">2  21       6   160   110  3.9   2.88  17.0     0     1     4     4</w:t>
       </w:r>
       <w:r>
         <w:br/>
@@ -826,7 +1462,7 @@
         <w:rPr>
           <w:rStyle w:val="900"/>
         </w:rPr>
-        <w:t xml:space="preserve">Hornet Sportabout 18.7   8  360 175 3.15 3.440 17.02  0  0    3    2</w:t>
+        <w:t xml:space="preserve">3  22.8     4   108    93  3.85  2.32  18.6     1     1     4     1</w:t>
       </w:r>
       <w:r>
         <w:br/>
@@ -835,7 +1471,25 @@
         <w:rPr>
           <w:rStyle w:val="900"/>
         </w:rPr>
-        <w:t xml:space="preserve">Valiant           18.1   6  225 105 2.76 3.460 20.22  1  0    3    1</w:t>
+        <w:t xml:space="preserve">4  21.4     6   258   110  3.08  3.22  19.4     1     0     3     1</w:t>
+      </w:r>
+      <w:r>
+        <w:br/>
+      </w:r>
+      <w:r>
+        <w:rPr>
+          <w:rStyle w:val="900"/>
+        </w:rPr>
+        <w:t xml:space="preserve">5  18.7     8   360   175  3.15  3.44  17.0     0     0     3     2</w:t>
+      </w:r>
+      <w:r>
+        <w:br/>
+      </w:r>
+      <w:r>
+        <w:rPr>
+          <w:rStyle w:val="900"/>
+        </w:rPr>
+        <w:t xml:space="preserve">6  18.1     6   225   105  2.76  3.46  20.2     1     0     3     1</w:t>
       </w:r>
     </w:p>
     <w:bookmarkEnd w:id="32"/>

</xml_diff>